<commit_message>
modelo completo e operante
</commit_message>
<xml_diff>
--- a/RelatórioDesafioFinal_Claudionor.docx
+++ b/RelatórioDesafioFinal_Claudionor.docx
@@ -83,8 +83,34 @@
           <w:b/>
           <w:bCs/>
         </w:rPr>
-        <w:t xml:space="preserve"> Referentes a Cantora Anita</w:t>
-      </w:r>
+        <w:t xml:space="preserve"> Referentes a Cantora </w:t>
+      </w:r>
+      <w:proofErr w:type="spellStart"/>
+      <w:r>
+        <w:rPr>
+          <w:rFonts w:ascii="Aptos" w:hAnsi="Aptos" w:cs="Aldhabi"/>
+          <w:b/>
+          <w:bCs/>
+        </w:rPr>
+        <w:t>Ani</w:t>
+      </w:r>
+      <w:r>
+        <w:rPr>
+          <w:rFonts w:ascii="Aptos" w:hAnsi="Aptos" w:cs="Aldhabi"/>
+          <w:b/>
+          <w:bCs/>
+        </w:rPr>
+        <w:t>t</w:t>
+      </w:r>
+      <w:r>
+        <w:rPr>
+          <w:rFonts w:ascii="Aptos" w:hAnsi="Aptos" w:cs="Aldhabi"/>
+          <w:b/>
+          <w:bCs/>
+        </w:rPr>
+        <w:t>ta</w:t>
+      </w:r>
+      <w:proofErr w:type="spellEnd"/>
     </w:p>
     <w:p>
       <w:pPr>
@@ -1521,27 +1547,7 @@
                   <w:lang w:eastAsia="pt-BR"/>
                   <w14:ligatures w14:val="none"/>
                 </w:rPr>
-                <w:t>https://raw.githubuser</w:t>
-              </w:r>
-              <w:r>
-                <w:rPr>
-                  <w:rStyle w:val="Hyperlink"/>
-                  <w:rFonts w:ascii="Aptos Narrow" w:eastAsia="Times New Roman" w:hAnsi="Aptos Narrow" w:cs="Times New Roman"/>
-                  <w:kern w:val="0"/>
-                  <w:lang w:eastAsia="pt-BR"/>
-                  <w14:ligatures w14:val="none"/>
-                </w:rPr>
-                <w:t>c</w:t>
-              </w:r>
-              <w:r>
-                <w:rPr>
-                  <w:rStyle w:val="Hyperlink"/>
-                  <w:rFonts w:ascii="Aptos Narrow" w:eastAsia="Times New Roman" w:hAnsi="Aptos Narrow" w:cs="Times New Roman"/>
-                  <w:kern w:val="0"/>
-                  <w:lang w:eastAsia="pt-BR"/>
-                  <w14:ligatures w14:val="none"/>
-                </w:rPr>
-                <w:t>ontent.com/Claudionor20/XSentiment/main/lematizacao_claudio_v2.txt</w:t>
+                <w:t>https://raw.githubusercontent.com/Claudionor20/XSentiment/main/lematizacao_claudio_v2.txt</w:t>
               </w:r>
             </w:hyperlink>
           </w:p>
@@ -1923,59 +1929,203 @@
                 <w:lang w:eastAsia="pt-BR"/>
                 <w14:ligatures w14:val="none"/>
               </w:rPr>
-              <w:t xml:space="preserve">  "V1" , "l",  "achar" ,  "acreditar",  "acontecer",  "acompanhar",  "antiga",  "</w:t>
-            </w:r>
-            <w:proofErr w:type="spellStart"/>
-            <w:r>
-              <w:rPr>
-                <w:rFonts w:ascii="Aptos" w:eastAsia="Times New Roman" w:hAnsi="Aptos" w:cs="Times New Roman"/>
-                <w:b/>
-                <w:bCs/>
-                <w:color w:val="000000"/>
-                <w:kern w:val="0"/>
-                <w:lang w:eastAsia="pt-BR"/>
-                <w14:ligatures w14:val="none"/>
-              </w:rPr>
-              <w:t>bbma</w:t>
-            </w:r>
-            <w:proofErr w:type="spellEnd"/>
-            <w:r>
-              <w:rPr>
-                <w:rFonts w:ascii="Aptos" w:eastAsia="Times New Roman" w:hAnsi="Aptos" w:cs="Times New Roman"/>
-                <w:b/>
-                <w:bCs/>
-                <w:color w:val="000000"/>
-                <w:kern w:val="0"/>
-                <w:lang w:eastAsia="pt-BR"/>
-                <w14:ligatures w14:val="none"/>
-              </w:rPr>
-              <w:t>",  "chegar", "caro", "causar", "esquerdo" , "lindo",  "melhorar", "menino", "rede", "</w:t>
-            </w:r>
-            <w:proofErr w:type="spellStart"/>
-            <w:r>
-              <w:rPr>
-                <w:rFonts w:ascii="Aptos" w:eastAsia="Times New Roman" w:hAnsi="Aptos" w:cs="Times New Roman"/>
-                <w:b/>
-                <w:bCs/>
-                <w:color w:val="000000"/>
-                <w:kern w:val="0"/>
-                <w:lang w:eastAsia="pt-BR"/>
-                <w14:ligatures w14:val="none"/>
-              </w:rPr>
-              <w:t>brunamarquezine</w:t>
-            </w:r>
-            <w:proofErr w:type="spellEnd"/>
-            <w:r>
-              <w:rPr>
-                <w:rFonts w:ascii="Aptos" w:eastAsia="Times New Roman" w:hAnsi="Aptos" w:cs="Times New Roman"/>
-                <w:b/>
-                <w:bCs/>
-                <w:color w:val="000000"/>
-                <w:kern w:val="0"/>
-                <w:lang w:eastAsia="pt-BR"/>
-                <w14:ligatures w14:val="none"/>
-              </w:rPr>
-              <w:t>", "esquerda" e "redar"</w:t>
+              <w:t xml:space="preserve">  </w:t>
+            </w:r>
+          </w:p>
+          <w:p>
+            <w:pPr>
+              <w:spacing w:after="0" w:line="240" w:lineRule="auto"/>
+              <w:rPr>
+                <w:rFonts w:ascii="Aptos" w:eastAsia="Times New Roman" w:hAnsi="Aptos" w:cs="Times New Roman"/>
+                <w:b/>
+                <w:bCs/>
+                <w:color w:val="000000"/>
+                <w:kern w:val="0"/>
+                <w:lang w:eastAsia="pt-BR"/>
+                <w14:ligatures w14:val="none"/>
+              </w:rPr>
+            </w:pPr>
+            <w:r>
+              <w:rPr>
+                <w:rFonts w:ascii="Aptos" w:eastAsia="Times New Roman" w:hAnsi="Aptos" w:cs="Times New Roman"/>
+                <w:b/>
+                <w:bCs/>
+                <w:color w:val="000000"/>
+                <w:kern w:val="0"/>
+                <w:lang w:eastAsia="pt-BR"/>
+                <w14:ligatures w14:val="none"/>
+              </w:rPr>
+              <w:t xml:space="preserve">"V1", "l", </w:t>
+            </w:r>
+            <w:r>
+              <w:rPr>
+                <w:rFonts w:ascii="Aptos" w:eastAsia="Times New Roman" w:hAnsi="Aptos" w:cs="Times New Roman"/>
+                <w:b/>
+                <w:bCs/>
+                <w:color w:val="000000"/>
+                <w:kern w:val="0"/>
+                <w:lang w:eastAsia="pt-BR"/>
+                <w14:ligatures w14:val="none"/>
+              </w:rPr>
+              <w:t xml:space="preserve"> </w:t>
+            </w:r>
+            <w:r>
+              <w:rPr>
+                <w:rFonts w:ascii="Aptos" w:eastAsia="Times New Roman" w:hAnsi="Aptos" w:cs="Times New Roman"/>
+                <w:b/>
+                <w:bCs/>
+                <w:color w:val="000000"/>
+                <w:kern w:val="0"/>
+                <w:lang w:eastAsia="pt-BR"/>
+                <w14:ligatures w14:val="none"/>
+              </w:rPr>
+              <w:t xml:space="preserve">"achar", </w:t>
+            </w:r>
+            <w:r>
+              <w:rPr>
+                <w:rFonts w:ascii="Aptos" w:eastAsia="Times New Roman" w:hAnsi="Aptos" w:cs="Times New Roman"/>
+                <w:b/>
+                <w:bCs/>
+                <w:color w:val="000000"/>
+                <w:kern w:val="0"/>
+                <w:lang w:eastAsia="pt-BR"/>
+                <w14:ligatures w14:val="none"/>
+              </w:rPr>
+              <w:t xml:space="preserve"> </w:t>
+            </w:r>
+            <w:r>
+              <w:rPr>
+                <w:rFonts w:ascii="Aptos" w:eastAsia="Times New Roman" w:hAnsi="Aptos" w:cs="Times New Roman"/>
+                <w:b/>
+                <w:bCs/>
+                <w:color w:val="000000"/>
+                <w:kern w:val="0"/>
+                <w:lang w:eastAsia="pt-BR"/>
+                <w14:ligatures w14:val="none"/>
+              </w:rPr>
+              <w:t xml:space="preserve">"acreditar", </w:t>
+            </w:r>
+            <w:r>
+              <w:rPr>
+                <w:rFonts w:ascii="Aptos" w:eastAsia="Times New Roman" w:hAnsi="Aptos" w:cs="Times New Roman"/>
+                <w:b/>
+                <w:bCs/>
+                <w:color w:val="000000"/>
+                <w:kern w:val="0"/>
+                <w:lang w:eastAsia="pt-BR"/>
+                <w14:ligatures w14:val="none"/>
+              </w:rPr>
+              <w:t xml:space="preserve"> </w:t>
+            </w:r>
+            <w:r>
+              <w:rPr>
+                <w:rFonts w:ascii="Aptos" w:eastAsia="Times New Roman" w:hAnsi="Aptos" w:cs="Times New Roman"/>
+                <w:b/>
+                <w:bCs/>
+                <w:color w:val="000000"/>
+                <w:kern w:val="0"/>
+                <w:lang w:eastAsia="pt-BR"/>
+                <w14:ligatures w14:val="none"/>
+              </w:rPr>
+              <w:t xml:space="preserve">"acontecer", </w:t>
+            </w:r>
+            <w:r>
+              <w:rPr>
+                <w:rFonts w:ascii="Aptos" w:eastAsia="Times New Roman" w:hAnsi="Aptos" w:cs="Times New Roman"/>
+                <w:b/>
+                <w:bCs/>
+                <w:color w:val="000000"/>
+                <w:kern w:val="0"/>
+                <w:lang w:eastAsia="pt-BR"/>
+                <w14:ligatures w14:val="none"/>
+              </w:rPr>
+              <w:t xml:space="preserve"> </w:t>
+            </w:r>
+            <w:r>
+              <w:rPr>
+                <w:rFonts w:ascii="Aptos" w:eastAsia="Times New Roman" w:hAnsi="Aptos" w:cs="Times New Roman"/>
+                <w:b/>
+                <w:bCs/>
+                <w:color w:val="000000"/>
+                <w:kern w:val="0"/>
+                <w:lang w:eastAsia="pt-BR"/>
+                <w14:ligatures w14:val="none"/>
+              </w:rPr>
+              <w:t xml:space="preserve">"acompanhar", </w:t>
+            </w:r>
+            <w:r>
+              <w:rPr>
+                <w:rFonts w:ascii="Aptos" w:eastAsia="Times New Roman" w:hAnsi="Aptos" w:cs="Times New Roman"/>
+                <w:b/>
+                <w:bCs/>
+                <w:color w:val="000000"/>
+                <w:kern w:val="0"/>
+                <w:lang w:eastAsia="pt-BR"/>
+                <w14:ligatures w14:val="none"/>
+              </w:rPr>
+              <w:t xml:space="preserve"> </w:t>
+            </w:r>
+            <w:r>
+              <w:rPr>
+                <w:rFonts w:ascii="Aptos" w:eastAsia="Times New Roman" w:hAnsi="Aptos" w:cs="Times New Roman"/>
+                <w:b/>
+                <w:bCs/>
+                <w:color w:val="000000"/>
+                <w:kern w:val="0"/>
+                <w:lang w:eastAsia="pt-BR"/>
+                <w14:ligatures w14:val="none"/>
+              </w:rPr>
+              <w:t>"antiga","chegar","caro","esquerdo","melhorar","menino","rede",</w:t>
+            </w:r>
+          </w:p>
+          <w:p>
+            <w:pPr>
+              <w:spacing w:after="0" w:line="240" w:lineRule="auto"/>
+              <w:rPr>
+                <w:rFonts w:ascii="Aptos" w:eastAsia="Times New Roman" w:hAnsi="Aptos" w:cs="Times New Roman"/>
+                <w:b/>
+                <w:bCs/>
+                <w:color w:val="000000"/>
+                <w:kern w:val="0"/>
+                <w:lang w:eastAsia="pt-BR"/>
+                <w14:ligatures w14:val="none"/>
+              </w:rPr>
+            </w:pPr>
+            <w:r>
+              <w:rPr>
+                <w:rFonts w:ascii="Aptos" w:eastAsia="Times New Roman" w:hAnsi="Aptos" w:cs="Times New Roman"/>
+                <w:b/>
+                <w:bCs/>
+                <w:color w:val="000000"/>
+                <w:kern w:val="0"/>
+                <w:lang w:eastAsia="pt-BR"/>
+                <w14:ligatures w14:val="none"/>
+              </w:rPr>
+              <w:t>"esquerda",</w:t>
+            </w:r>
+            <w:r>
+              <w:rPr>
+                <w:rFonts w:ascii="Aptos" w:eastAsia="Times New Roman" w:hAnsi="Aptos" w:cs="Times New Roman"/>
+                <w:b/>
+                <w:bCs/>
+                <w:color w:val="000000"/>
+                <w:kern w:val="0"/>
+                <w:lang w:eastAsia="pt-BR"/>
+                <w14:ligatures w14:val="none"/>
+              </w:rPr>
+              <w:t xml:space="preserve"> </w:t>
+            </w:r>
+            <w:r>
+              <w:rPr>
+                <w:rFonts w:ascii="Aptos" w:eastAsia="Times New Roman" w:hAnsi="Aptos" w:cs="Times New Roman"/>
+                <w:b/>
+                <w:bCs/>
+                <w:color w:val="000000"/>
+                <w:kern w:val="0"/>
+                <w:lang w:eastAsia="pt-BR"/>
+                <w14:ligatures w14:val="none"/>
+              </w:rPr>
+              <w:t>"redar"</w:t>
             </w:r>
           </w:p>
         </w:tc>
@@ -2204,7 +2354,47 @@
                 <w:lang w:eastAsia="pt-BR"/>
                 <w14:ligatures w14:val="none"/>
               </w:rPr>
-              <w:t xml:space="preserve"> ou seja, o algoritmo de vizinhos próximos. Dessa forma, usado como parâmetro k = 6, foi gerado mais dados de classificação 1 da publicação, ou seja, onde o “tweet” é bom referente a cantora, a partir dos 6 vizinhos mais próximos dessa característica</w:t>
+              <w:t xml:space="preserve"> ou seja, o algoritmo de vizinhos próximos. Dessa forma, usado como parâmetro k = </w:t>
+            </w:r>
+            <w:r>
+              <w:rPr>
+                <w:rFonts w:ascii="Aptos" w:eastAsia="Times New Roman" w:hAnsi="Aptos" w:cs="Times New Roman"/>
+                <w:color w:val="000000"/>
+                <w:kern w:val="0"/>
+                <w:lang w:eastAsia="pt-BR"/>
+                <w14:ligatures w14:val="none"/>
+              </w:rPr>
+              <w:t>5</w:t>
+            </w:r>
+            <w:r>
+              <w:rPr>
+                <w:rFonts w:ascii="Aptos" w:eastAsia="Times New Roman" w:hAnsi="Aptos" w:cs="Times New Roman"/>
+                <w:color w:val="000000"/>
+                <w:kern w:val="0"/>
+                <w:lang w:eastAsia="pt-BR"/>
+                <w14:ligatures w14:val="none"/>
+              </w:rPr>
+              <w:t xml:space="preserve">, foi gerado mais dados de classificação 1 da publicação, ou seja, onde o “tweet” é bom referente a cantora, a partir dos </w:t>
+            </w:r>
+            <w:r>
+              <w:rPr>
+                <w:rFonts w:ascii="Aptos" w:eastAsia="Times New Roman" w:hAnsi="Aptos" w:cs="Times New Roman"/>
+                <w:color w:val="000000"/>
+                <w:kern w:val="0"/>
+                <w:lang w:eastAsia="pt-BR"/>
+                <w14:ligatures w14:val="none"/>
+              </w:rPr>
+              <w:t>5</w:t>
+            </w:r>
+            <w:r>
+              <w:rPr>
+                <w:rFonts w:ascii="Aptos" w:eastAsia="Times New Roman" w:hAnsi="Aptos" w:cs="Times New Roman"/>
+                <w:color w:val="000000"/>
+                <w:kern w:val="0"/>
+                <w:lang w:eastAsia="pt-BR"/>
+                <w14:ligatures w14:val="none"/>
+              </w:rPr>
+              <w:t xml:space="preserve"> vizinhos mais próximos dessa característica</w:t>
             </w:r>
           </w:p>
         </w:tc>
@@ -3099,7 +3289,17 @@
                 <w:lang w:eastAsia="pt-BR"/>
                 <w14:ligatures w14:val="none"/>
               </w:rPr>
-              <w:t xml:space="preserve"> = 0.3</w:t>
+              <w:t xml:space="preserve"> = 0.</w:t>
+            </w:r>
+            <w:r>
+              <w:rPr>
+                <w:rFonts w:ascii="Aptos" w:eastAsia="Times New Roman" w:hAnsi="Aptos" w:cs="Times New Roman"/>
+                <w:color w:val="000000"/>
+                <w:kern w:val="0"/>
+                <w:lang w:eastAsia="pt-BR"/>
+                <w14:ligatures w14:val="none"/>
+              </w:rPr>
+              <w:t>5</w:t>
             </w:r>
             <w:r>
               <w:rPr>
@@ -3131,7 +3331,17 @@
                 <w:lang w:eastAsia="pt-BR"/>
                 <w14:ligatures w14:val="none"/>
               </w:rPr>
-              <w:t xml:space="preserve"> = 12</w:t>
+              <w:t xml:space="preserve"> = </w:t>
+            </w:r>
+            <w:r>
+              <w:rPr>
+                <w:rFonts w:ascii="Aptos" w:eastAsia="Times New Roman" w:hAnsi="Aptos" w:cs="Times New Roman"/>
+                <w:color w:val="000000"/>
+                <w:kern w:val="0"/>
+                <w:lang w:eastAsia="pt-BR"/>
+                <w14:ligatures w14:val="none"/>
+              </w:rPr>
+              <w:t>9</w:t>
             </w:r>
             <w:r>
               <w:rPr>
@@ -3314,10 +3524,7 @@
         </w:rPr>
       </w:pPr>
       <w:r>
-        <w:t xml:space="preserve">Após aplicar o mesmo pré-processamento utilizado na base de treino à base de dados de teste, </w:t>
-      </w:r>
-      <w:r>
-        <w:t>foi comparada as predições do modelo, em comparação com os resultados da base teste. O resultado obtido teve as seguintes métricas:</w:t>
+        <w:t>Após aplicar o mesmo pré-processamento utilizado na base de treino à base de dados de teste, foi comparada as predições do modelo, em comparação com os resultados da base teste. O resultado obtido teve as seguintes métricas:</w:t>
       </w:r>
     </w:p>
     <w:tbl>
@@ -3584,7 +3791,7 @@
                 <w:szCs w:val="22"/>
                 <w14:ligatures w14:val="none"/>
               </w:rPr>
-              <w:t>1</w:t>
+              <w:t>2</w:t>
             </w:r>
             <w:r>
               <w:rPr>
@@ -3595,7 +3802,18 @@
                 <w:szCs w:val="22"/>
                 <w14:ligatures w14:val="none"/>
               </w:rPr>
-              <w:t>.94</w:t>
+              <w:t>.</w:t>
+            </w:r>
+            <w:r>
+              <w:rPr>
+                <w:rFonts w:ascii="Aptos Narrow" w:eastAsia="Times New Roman" w:hAnsi="Aptos Narrow" w:cs="Times New Roman"/>
+                <w:color w:val="000000"/>
+                <w:kern w:val="0"/>
+                <w:sz w:val="22"/>
+                <w:szCs w:val="22"/>
+                <w14:ligatures w14:val="none"/>
+              </w:rPr>
+              <w:t>73</w:t>
             </w:r>
             <w:r>
               <w:rPr>
@@ -3646,7 +3864,7 @@
                 <w:szCs w:val="22"/>
                 <w14:ligatures w14:val="none"/>
               </w:rPr>
-              <w:t>65.8</w:t>
+              <w:t>78</w:t>
             </w:r>
             <w:r>
               <w:rPr>
@@ -3657,7 +3875,18 @@
                 <w:szCs w:val="22"/>
                 <w14:ligatures w14:val="none"/>
               </w:rPr>
-              <w:t>1</w:t>
+              <w:t>.</w:t>
+            </w:r>
+            <w:r>
+              <w:rPr>
+                <w:rFonts w:ascii="Aptos Narrow" w:eastAsia="Times New Roman" w:hAnsi="Aptos Narrow" w:cs="Times New Roman"/>
+                <w:color w:val="000000"/>
+                <w:kern w:val="0"/>
+                <w:sz w:val="22"/>
+                <w:szCs w:val="22"/>
+                <w14:ligatures w14:val="none"/>
+              </w:rPr>
+              <w:t>70</w:t>
             </w:r>
             <w:r>
               <w:rPr>
@@ -3708,7 +3937,29 @@
                 <w:szCs w:val="22"/>
                 <w14:ligatures w14:val="none"/>
               </w:rPr>
-              <w:t>82.13</w:t>
+              <w:t>62</w:t>
+            </w:r>
+            <w:r>
+              <w:rPr>
+                <w:rFonts w:ascii="Aptos Narrow" w:eastAsia="Times New Roman" w:hAnsi="Aptos Narrow" w:cs="Times New Roman"/>
+                <w:color w:val="000000"/>
+                <w:kern w:val="0"/>
+                <w:sz w:val="22"/>
+                <w:szCs w:val="22"/>
+                <w14:ligatures w14:val="none"/>
+              </w:rPr>
+              <w:t>.</w:t>
+            </w:r>
+            <w:r>
+              <w:rPr>
+                <w:rFonts w:ascii="Aptos Narrow" w:eastAsia="Times New Roman" w:hAnsi="Aptos Narrow" w:cs="Times New Roman"/>
+                <w:color w:val="000000"/>
+                <w:kern w:val="0"/>
+                <w:sz w:val="22"/>
+                <w:szCs w:val="22"/>
+                <w14:ligatures w14:val="none"/>
+              </w:rPr>
+              <w:t>39</w:t>
             </w:r>
             <w:r>
               <w:rPr>
@@ -3811,7 +4062,19 @@
         <w:rPr>
           <w:rFonts w:ascii="Aptos" w:hAnsi="Aptos" w:cs="Aldhabi"/>
         </w:rPr>
-        <w:t xml:space="preserve">Com base nas métricas obtidas, podemos concluir que o modelo apresentou um desempenho robusto na base de teste, indicando sua capacidade de prever com precisão o sentimento associado às publicações sobre a cantora </w:t>
+        <w:t>Com base nas métricas obtidas, podemos concluir que o modelo apresentou um desempenho robusto na base de teste, indicando sua capacidade de prever com</w:t>
+      </w:r>
+      <w:r>
+        <w:rPr>
+          <w:rFonts w:ascii="Aptos" w:hAnsi="Aptos" w:cs="Aldhabi"/>
+        </w:rPr>
+        <w:t xml:space="preserve"> certa</w:t>
+      </w:r>
+      <w:r>
+        <w:rPr>
+          <w:rFonts w:ascii="Aptos" w:hAnsi="Aptos" w:cs="Aldhabi"/>
+        </w:rPr>
+        <w:t xml:space="preserve"> precisão o sentimento associado às publicações sobre a cantora </w:t>
       </w:r>
       <w:proofErr w:type="spellStart"/>
       <w:r>

</xml_diff>